<commit_message>
fix word img fill
</commit_message>
<xml_diff>
--- a/server/templates/word/word-table-template.docx
+++ b/server/templates/word/word-table-template.docx
@@ -42,16 +42,17 @@
         <w:tblStyle w:val="ae"/>
         <w:tblW w:w="0" w:type="auto"/>
         <w:jc w:val="center"/>
+        <w:tblLayout w:type="fixed"/>
         <w:tblLook w:val="04A0" w:firstRow="1" w:lastRow="0" w:firstColumn="1" w:lastColumn="0" w:noHBand="0" w:noVBand="1"/>
       </w:tblPr>
       <w:tblGrid>
-        <w:gridCol w:w="2234"/>
-        <w:gridCol w:w="1351"/>
-        <w:gridCol w:w="1101"/>
-        <w:gridCol w:w="1335"/>
-        <w:gridCol w:w="997"/>
-        <w:gridCol w:w="1166"/>
-        <w:gridCol w:w="1166"/>
+        <w:gridCol w:w="1255"/>
+        <w:gridCol w:w="1530"/>
+        <w:gridCol w:w="1260"/>
+        <w:gridCol w:w="1260"/>
+        <w:gridCol w:w="990"/>
+        <w:gridCol w:w="1260"/>
+        <w:gridCol w:w="1795"/>
       </w:tblGrid>
       <w:tr>
         <w:trPr>
@@ -59,7 +60,7 @@
         </w:trPr>
         <w:tc>
           <w:tcPr>
-            <w:tcW w:w="2234" w:type="dxa"/>
+            <w:tcW w:w="1255" w:type="dxa"/>
             <w:vAlign w:val="center"/>
           </w:tcPr>
           <w:p>
@@ -78,7 +79,7 @@
         </w:tc>
         <w:tc>
           <w:tcPr>
-            <w:tcW w:w="1351" w:type="dxa"/>
+            <w:tcW w:w="1530" w:type="dxa"/>
             <w:vAlign w:val="center"/>
           </w:tcPr>
           <w:p>
@@ -117,7 +118,7 @@
         </w:tc>
         <w:tc>
           <w:tcPr>
-            <w:tcW w:w="1101" w:type="dxa"/>
+            <w:tcW w:w="1260" w:type="dxa"/>
             <w:vAlign w:val="center"/>
           </w:tcPr>
           <w:p>
@@ -136,7 +137,7 @@
         </w:tc>
         <w:tc>
           <w:tcPr>
-            <w:tcW w:w="3498" w:type="dxa"/>
+            <w:tcW w:w="3510" w:type="dxa"/>
             <w:gridSpan w:val="3"/>
             <w:vAlign w:val="center"/>
           </w:tcPr>
@@ -176,7 +177,7 @@
         </w:tc>
         <w:tc>
           <w:tcPr>
-            <w:tcW w:w="1166" w:type="dxa"/>
+            <w:tcW w:w="1795" w:type="dxa"/>
             <w:vMerge w:val="restart"/>
             <w:vAlign w:val="center"/>
           </w:tcPr>
@@ -221,7 +222,7 @@
         </w:trPr>
         <w:tc>
           <w:tcPr>
-            <w:tcW w:w="2234" w:type="dxa"/>
+            <w:tcW w:w="1255" w:type="dxa"/>
             <w:vAlign w:val="center"/>
           </w:tcPr>
           <w:p>
@@ -240,7 +241,7 @@
         </w:tc>
         <w:tc>
           <w:tcPr>
-            <w:tcW w:w="1351" w:type="dxa"/>
+            <w:tcW w:w="1530" w:type="dxa"/>
             <w:vAlign w:val="center"/>
           </w:tcPr>
           <w:p>
@@ -255,6 +256,62 @@
               </w:rPr>
               <w:t>{{</w:t>
             </w:r>
+            <w:r>
+              <w:rPr>
+                <w:rFonts w:ascii="仿宋" w:eastAsia="仿宋" w:hAnsi="仿宋" w:hint="eastAsia"/>
+              </w:rPr>
+              <w:t>基本信息.个人信息.</w:t>
+            </w:r>
+            <w:r>
+              <w:rPr>
+                <w:rFonts w:ascii="仿宋" w:eastAsia="仿宋" w:hAnsi="仿宋" w:hint="eastAsia"/>
+              </w:rPr>
+              <w:t>出生年月</w:t>
+            </w:r>
+            <w:r>
+              <w:rPr>
+                <w:rFonts w:ascii="仿宋" w:eastAsia="仿宋" w:hAnsi="仿宋" w:hint="eastAsia"/>
+              </w:rPr>
+              <w:t>}}</w:t>
+            </w:r>
+          </w:p>
+        </w:tc>
+        <w:tc>
+          <w:tcPr>
+            <w:tcW w:w="1260" w:type="dxa"/>
+            <w:vAlign w:val="center"/>
+          </w:tcPr>
+          <w:p>
+            <w:pPr>
+              <w:rPr>
+                <w:rFonts w:ascii="仿宋" w:eastAsia="仿宋" w:hAnsi="仿宋"/>
+              </w:rPr>
+            </w:pPr>
+            <w:r>
+              <w:rPr>
+                <w:rFonts w:ascii="仿宋" w:eastAsia="仿宋" w:hAnsi="仿宋" w:hint="eastAsia"/>
+              </w:rPr>
+              <w:t>政治面貌</w:t>
+            </w:r>
+          </w:p>
+        </w:tc>
+        <w:tc>
+          <w:tcPr>
+            <w:tcW w:w="1260" w:type="dxa"/>
+            <w:vAlign w:val="center"/>
+          </w:tcPr>
+          <w:p>
+            <w:pPr>
+              <w:rPr>
+                <w:rFonts w:ascii="仿宋" w:eastAsia="仿宋" w:hAnsi="仿宋"/>
+              </w:rPr>
+            </w:pPr>
+            <w:r>
+              <w:rPr>
+                <w:rFonts w:ascii="仿宋" w:eastAsia="仿宋" w:hAnsi="仿宋" w:hint="eastAsia"/>
+              </w:rPr>
+              <w:t>{{</w:t>
+            </w:r>
             <w:proofErr w:type="gramStart"/>
             <w:r>
               <w:rPr>
@@ -273,7 +330,7 @@
               <w:rPr>
                 <w:rFonts w:ascii="仿宋" w:eastAsia="仿宋" w:hAnsi="仿宋" w:hint="eastAsia"/>
               </w:rPr>
-              <w:t>出生年月</w:t>
+              <w:t>政治面貌</w:t>
             </w:r>
             <w:r>
               <w:rPr>
@@ -285,7 +342,7 @@
         </w:tc>
         <w:tc>
           <w:tcPr>
-            <w:tcW w:w="1101" w:type="dxa"/>
+            <w:tcW w:w="990" w:type="dxa"/>
             <w:vAlign w:val="center"/>
           </w:tcPr>
           <w:p>
@@ -298,13 +355,13 @@
               <w:rPr>
                 <w:rFonts w:ascii="仿宋" w:eastAsia="仿宋" w:hAnsi="仿宋" w:hint="eastAsia"/>
               </w:rPr>
-              <w:t>政治面貌</w:t>
-            </w:r>
-          </w:p>
-        </w:tc>
-        <w:tc>
-          <w:tcPr>
-            <w:tcW w:w="1335" w:type="dxa"/>
+              <w:t>籍贯</w:t>
+            </w:r>
+          </w:p>
+        </w:tc>
+        <w:tc>
+          <w:tcPr>
+            <w:tcW w:w="1260" w:type="dxa"/>
             <w:vAlign w:val="center"/>
           </w:tcPr>
           <w:p>
@@ -337,7 +394,7 @@
               <w:rPr>
                 <w:rFonts w:ascii="仿宋" w:eastAsia="仿宋" w:hAnsi="仿宋" w:hint="eastAsia"/>
               </w:rPr>
-              <w:t>政治面貌</w:t>
+              <w:t>籍贯</w:t>
             </w:r>
             <w:r>
               <w:rPr>
@@ -349,71 +406,7 @@
         </w:tc>
         <w:tc>
           <w:tcPr>
-            <w:tcW w:w="997" w:type="dxa"/>
-            <w:vAlign w:val="center"/>
-          </w:tcPr>
-          <w:p>
-            <w:pPr>
-              <w:rPr>
-                <w:rFonts w:ascii="仿宋" w:eastAsia="仿宋" w:hAnsi="仿宋"/>
-              </w:rPr>
-            </w:pPr>
-            <w:r>
-              <w:rPr>
-                <w:rFonts w:ascii="仿宋" w:eastAsia="仿宋" w:hAnsi="仿宋" w:hint="eastAsia"/>
-              </w:rPr>
-              <w:t>籍贯</w:t>
-            </w:r>
-          </w:p>
-        </w:tc>
-        <w:tc>
-          <w:tcPr>
-            <w:tcW w:w="1166" w:type="dxa"/>
-            <w:vAlign w:val="center"/>
-          </w:tcPr>
-          <w:p>
-            <w:pPr>
-              <w:rPr>
-                <w:rFonts w:ascii="仿宋" w:eastAsia="仿宋" w:hAnsi="仿宋"/>
-              </w:rPr>
-            </w:pPr>
-            <w:r>
-              <w:rPr>
-                <w:rFonts w:ascii="仿宋" w:eastAsia="仿宋" w:hAnsi="仿宋" w:hint="eastAsia"/>
-              </w:rPr>
-              <w:t>{{</w:t>
-            </w:r>
-            <w:proofErr w:type="gramStart"/>
-            <w:r>
-              <w:rPr>
-                <w:rFonts w:ascii="仿宋" w:eastAsia="仿宋" w:hAnsi="仿宋" w:hint="eastAsia"/>
-              </w:rPr>
-              <w:t>基本信息.个人信息</w:t>
-            </w:r>
-            <w:proofErr w:type="gramEnd"/>
-            <w:r>
-              <w:rPr>
-                <w:rFonts w:ascii="仿宋" w:eastAsia="仿宋" w:hAnsi="仿宋" w:hint="eastAsia"/>
-              </w:rPr>
-              <w:t>.</w:t>
-            </w:r>
-            <w:r>
-              <w:rPr>
-                <w:rFonts w:ascii="仿宋" w:eastAsia="仿宋" w:hAnsi="仿宋" w:hint="eastAsia"/>
-              </w:rPr>
-              <w:t>籍贯</w:t>
-            </w:r>
-            <w:r>
-              <w:rPr>
-                <w:rFonts w:ascii="仿宋" w:eastAsia="仿宋" w:hAnsi="仿宋" w:hint="eastAsia"/>
-              </w:rPr>
-              <w:t>}}</w:t>
-            </w:r>
-          </w:p>
-        </w:tc>
-        <w:tc>
-          <w:tcPr>
-            <w:tcW w:w="1166" w:type="dxa"/>
+            <w:tcW w:w="1795" w:type="dxa"/>
             <w:vMerge/>
             <w:vAlign w:val="center"/>
           </w:tcPr>
@@ -432,7 +425,7 @@
         </w:trPr>
         <w:tc>
           <w:tcPr>
-            <w:tcW w:w="2234" w:type="dxa"/>
+            <w:tcW w:w="1255" w:type="dxa"/>
             <w:vAlign w:val="center"/>
           </w:tcPr>
           <w:p>
@@ -451,7 +444,7 @@
         </w:tc>
         <w:tc>
           <w:tcPr>
-            <w:tcW w:w="1351" w:type="dxa"/>
+            <w:tcW w:w="1530" w:type="dxa"/>
             <w:vAlign w:val="center"/>
           </w:tcPr>
           <w:p>
@@ -490,7 +483,7 @@
         </w:tc>
         <w:tc>
           <w:tcPr>
-            <w:tcW w:w="1101" w:type="dxa"/>
+            <w:tcW w:w="1260" w:type="dxa"/>
             <w:vAlign w:val="center"/>
           </w:tcPr>
           <w:p>
@@ -509,7 +502,7 @@
         </w:tc>
         <w:tc>
           <w:tcPr>
-            <w:tcW w:w="1335" w:type="dxa"/>
+            <w:tcW w:w="1260" w:type="dxa"/>
             <w:vAlign w:val="center"/>
           </w:tcPr>
           <w:p>
@@ -548,7 +541,7 @@
         </w:tc>
         <w:tc>
           <w:tcPr>
-            <w:tcW w:w="997" w:type="dxa"/>
+            <w:tcW w:w="990" w:type="dxa"/>
             <w:vAlign w:val="center"/>
           </w:tcPr>
           <w:p>
@@ -567,7 +560,7 @@
         </w:tc>
         <w:tc>
           <w:tcPr>
-            <w:tcW w:w="1166" w:type="dxa"/>
+            <w:tcW w:w="1260" w:type="dxa"/>
             <w:vAlign w:val="center"/>
           </w:tcPr>
           <w:p>
@@ -612,7 +605,7 @@
         </w:tc>
         <w:tc>
           <w:tcPr>
-            <w:tcW w:w="1166" w:type="dxa"/>
+            <w:tcW w:w="1795" w:type="dxa"/>
             <w:vMerge/>
             <w:vAlign w:val="center"/>
           </w:tcPr>
@@ -631,7 +624,7 @@
         </w:trPr>
         <w:tc>
           <w:tcPr>
-            <w:tcW w:w="2234" w:type="dxa"/>
+            <w:tcW w:w="1255" w:type="dxa"/>
             <w:vAlign w:val="center"/>
           </w:tcPr>
           <w:p>
@@ -650,7 +643,7 @@
         </w:tc>
         <w:tc>
           <w:tcPr>
-            <w:tcW w:w="4784" w:type="dxa"/>
+            <w:tcW w:w="5040" w:type="dxa"/>
             <w:gridSpan w:val="4"/>
             <w:vAlign w:val="center"/>
           </w:tcPr>
@@ -696,7 +689,7 @@
         </w:tc>
         <w:tc>
           <w:tcPr>
-            <w:tcW w:w="1166" w:type="dxa"/>
+            <w:tcW w:w="1260" w:type="dxa"/>
             <w:vAlign w:val="center"/>
           </w:tcPr>
           <w:p>
@@ -715,7 +708,7 @@
         </w:tc>
         <w:tc>
           <w:tcPr>
-            <w:tcW w:w="1166" w:type="dxa"/>
+            <w:tcW w:w="1795" w:type="dxa"/>
             <w:vAlign w:val="center"/>
           </w:tcPr>
           <w:p>
@@ -773,7 +766,7 @@
         </w:trPr>
         <w:tc>
           <w:tcPr>
-            <w:tcW w:w="2234" w:type="dxa"/>
+            <w:tcW w:w="1255" w:type="dxa"/>
             <w:vAlign w:val="center"/>
           </w:tcPr>
           <w:p>
@@ -793,7 +786,7 @@
         </w:tc>
         <w:tc>
           <w:tcPr>
-            <w:tcW w:w="7116" w:type="dxa"/>
+            <w:tcW w:w="8095" w:type="dxa"/>
             <w:gridSpan w:val="6"/>
             <w:vAlign w:val="center"/>
           </w:tcPr>
@@ -940,13 +933,7 @@
               <w:rPr>
                 <w:rFonts w:ascii="仿宋" w:eastAsia="仿宋" w:hAnsi="仿宋" w:hint="eastAsia"/>
               </w:rPr>
-              <w:t>.</w:t>
-            </w:r>
-            <w:r>
-              <w:rPr>
-                <w:rFonts w:ascii="仿宋" w:eastAsia="仿宋" w:hAnsi="仿宋" w:hint="eastAsia"/>
-              </w:rPr>
-              <w:t>内容</w:t>
+              <w:t>.内容</w:t>
             </w:r>
             <w:r>
               <w:rPr>
@@ -1034,7 +1021,7 @@
         </w:trPr>
         <w:tc>
           <w:tcPr>
-            <w:tcW w:w="2234" w:type="dxa"/>
+            <w:tcW w:w="1255" w:type="dxa"/>
           </w:tcPr>
           <w:p>
             <w:pPr>
@@ -1052,7 +1039,7 @@
         </w:tc>
         <w:tc>
           <w:tcPr>
-            <w:tcW w:w="1351" w:type="dxa"/>
+            <w:tcW w:w="1530" w:type="dxa"/>
           </w:tcPr>
           <w:p>
             <w:pPr>
@@ -1070,7 +1057,7 @@
         </w:tc>
         <w:tc>
           <w:tcPr>
-            <w:tcW w:w="3433" w:type="dxa"/>
+            <w:tcW w:w="3510" w:type="dxa"/>
             <w:gridSpan w:val="3"/>
           </w:tcPr>
           <w:p>
@@ -1089,7 +1076,7 @@
         </w:tc>
         <w:tc>
           <w:tcPr>
-            <w:tcW w:w="2332" w:type="dxa"/>
+            <w:tcW w:w="3055" w:type="dxa"/>
             <w:gridSpan w:val="2"/>
           </w:tcPr>
           <w:p>
@@ -1113,7 +1100,7 @@
         </w:trPr>
         <w:tc>
           <w:tcPr>
-            <w:tcW w:w="2234" w:type="dxa"/>
+            <w:tcW w:w="1255" w:type="dxa"/>
           </w:tcPr>
           <w:p>
             <w:pPr>
@@ -1241,7 +1228,7 @@
         </w:tc>
         <w:tc>
           <w:tcPr>
-            <w:tcW w:w="1351" w:type="dxa"/>
+            <w:tcW w:w="1530" w:type="dxa"/>
           </w:tcPr>
           <w:p>
             <w:pPr>
@@ -1291,7 +1278,7 @@
         </w:tc>
         <w:tc>
           <w:tcPr>
-            <w:tcW w:w="3433" w:type="dxa"/>
+            <w:tcW w:w="3510" w:type="dxa"/>
             <w:gridSpan w:val="3"/>
           </w:tcPr>
           <w:p>
@@ -1342,7 +1329,7 @@
         </w:tc>
         <w:tc>
           <w:tcPr>
-            <w:tcW w:w="2332" w:type="dxa"/>
+            <w:tcW w:w="3055" w:type="dxa"/>
             <w:gridSpan w:val="2"/>
           </w:tcPr>
           <w:p>
@@ -1411,7 +1398,7 @@
         </w:trPr>
         <w:tc>
           <w:tcPr>
-            <w:tcW w:w="2234" w:type="dxa"/>
+            <w:tcW w:w="1255" w:type="dxa"/>
           </w:tcPr>
           <w:p>
             <w:pPr>
@@ -1456,19 +1443,19 @@
         </w:tc>
         <w:tc>
           <w:tcPr>
-            <w:tcW w:w="1351" w:type="dxa"/>
-          </w:tcPr>
-          <w:p>
-            <w:pPr>
-              <w:rPr>
-                <w:rFonts w:ascii="仿宋" w:eastAsia="仿宋" w:hAnsi="仿宋"/>
-              </w:rPr>
-            </w:pPr>
-          </w:p>
-        </w:tc>
-        <w:tc>
-          <w:tcPr>
-            <w:tcW w:w="3433" w:type="dxa"/>
+            <w:tcW w:w="1530" w:type="dxa"/>
+          </w:tcPr>
+          <w:p>
+            <w:pPr>
+              <w:rPr>
+                <w:rFonts w:ascii="仿宋" w:eastAsia="仿宋" w:hAnsi="仿宋"/>
+              </w:rPr>
+            </w:pPr>
+          </w:p>
+        </w:tc>
+        <w:tc>
+          <w:tcPr>
+            <w:tcW w:w="3510" w:type="dxa"/>
             <w:gridSpan w:val="3"/>
           </w:tcPr>
           <w:p>
@@ -1481,7 +1468,7 @@
         </w:tc>
         <w:tc>
           <w:tcPr>
-            <w:tcW w:w="2332" w:type="dxa"/>
+            <w:tcW w:w="3055" w:type="dxa"/>
             <w:gridSpan w:val="2"/>
           </w:tcPr>
           <w:p>
@@ -1499,7 +1486,7 @@
         </w:tblPrEx>
         <w:tc>
           <w:tcPr>
-            <w:tcW w:w="2234" w:type="dxa"/>
+            <w:tcW w:w="1255" w:type="dxa"/>
             <w:vAlign w:val="center"/>
           </w:tcPr>
           <w:p>
@@ -1518,7 +1505,7 @@
         </w:tc>
         <w:tc>
           <w:tcPr>
-            <w:tcW w:w="2452" w:type="dxa"/>
+            <w:tcW w:w="2790" w:type="dxa"/>
             <w:gridSpan w:val="2"/>
             <w:vAlign w:val="center"/>
           </w:tcPr>
@@ -1570,7 +1557,7 @@
         </w:tc>
         <w:tc>
           <w:tcPr>
-            <w:tcW w:w="1335" w:type="dxa"/>
+            <w:tcW w:w="1260" w:type="dxa"/>
             <w:vAlign w:val="center"/>
           </w:tcPr>
           <w:p>
@@ -1589,7 +1576,7 @@
         </w:tc>
         <w:tc>
           <w:tcPr>
-            <w:tcW w:w="3329" w:type="dxa"/>
+            <w:tcW w:w="4045" w:type="dxa"/>
             <w:gridSpan w:val="3"/>
             <w:vAlign w:val="center"/>
           </w:tcPr>

</xml_diff>